<commit_message>
Added Sahil's ideal job image - Artem
</commit_message>
<xml_diff>
--- a/Documents/Ideal Jobs.docx
+++ b/Documents/Ideal Jobs.docx
@@ -448,13 +448,7 @@
               <w:rPr>
                 <w:rFonts w:cstheme="minorHAnsi"/>
               </w:rPr>
-              <w:t>●</w:t>
-            </w:r>
-            <w:r>
-              <w:rPr>
-                <w:rFonts w:cstheme="minorHAnsi"/>
-              </w:rPr>
-              <w:t>D</w:t>
+              <w:t>●D</w:t>
             </w:r>
             <w:r>
               <w:t>ifferent types of connectivity</w:t>
@@ -470,13 +464,7 @@
               <w:rPr>
                 <w:rFonts w:cstheme="minorHAnsi"/>
               </w:rPr>
-              <w:t>●</w:t>
-            </w:r>
-            <w:r>
-              <w:rPr>
-                <w:rFonts w:cstheme="minorHAnsi"/>
-              </w:rPr>
-              <w:t>I</w:t>
+              <w:t>●I</w:t>
             </w:r>
             <w:r>
               <w:t>mplementation of network security</w:t>
@@ -1930,9 +1918,127 @@
           <w:bCs/>
         </w:rPr>
       </w:pPr>
+      <w:r>
+        <w:rPr>
+          <w:b/>
+          <w:bCs/>
+          <w:noProof/>
+        </w:rPr>
+        <w:drawing>
+          <wp:inline distT="0" distB="0" distL="0" distR="0" wp14:anchorId="01A07B60" wp14:editId="58A0243F">
+            <wp:extent cx="4181475" cy="4258007"/>
+            <wp:effectExtent l="0" t="0" r="0" b="9525"/>
+            <wp:docPr id="6" name="Picture 6"/>
+            <wp:cNvGraphicFramePr>
+              <a:graphicFrameLocks xmlns:a="http://schemas.openxmlformats.org/drawingml/2006/main" noChangeAspect="1"/>
+            </wp:cNvGraphicFramePr>
+            <a:graphic xmlns:a="http://schemas.openxmlformats.org/drawingml/2006/main">
+              <a:graphicData uri="http://schemas.openxmlformats.org/drawingml/2006/picture">
+                <pic:pic xmlns:pic="http://schemas.openxmlformats.org/drawingml/2006/picture">
+                  <pic:nvPicPr>
+                    <pic:cNvPr id="0" name="Picture 1"/>
+                    <pic:cNvPicPr>
+                      <a:picLocks noChangeAspect="1" noChangeArrowheads="1"/>
+                    </pic:cNvPicPr>
+                  </pic:nvPicPr>
+                  <pic:blipFill>
+                    <a:blip r:embed="rId11">
+                      <a:extLst>
+                        <a:ext uri="{28A0092B-C50C-407E-A947-70E740481C1C}">
+                          <a14:useLocalDpi xmlns:a14="http://schemas.microsoft.com/office/drawing/2010/main" val="0"/>
+                        </a:ext>
+                      </a:extLst>
+                    </a:blip>
+                    <a:srcRect/>
+                    <a:stretch>
+                      <a:fillRect/>
+                    </a:stretch>
+                  </pic:blipFill>
+                  <pic:spPr bwMode="auto">
+                    <a:xfrm>
+                      <a:off x="0" y="0"/>
+                      <a:ext cx="4188747" cy="4265413"/>
+                    </a:xfrm>
+                    <a:prstGeom prst="rect">
+                      <a:avLst/>
+                    </a:prstGeom>
+                    <a:noFill/>
+                    <a:ln>
+                      <a:noFill/>
+                    </a:ln>
+                  </pic:spPr>
+                </pic:pic>
+              </a:graphicData>
+            </a:graphic>
+          </wp:inline>
+        </w:drawing>
+      </w:r>
+    </w:p>
+    <w:p>
+      <w:pPr>
+        <w:rPr>
+          <w:b/>
+          <w:bCs/>
+        </w:rPr>
+      </w:pPr>
+      <w:r>
+        <w:rPr>
+          <w:b/>
+          <w:bCs/>
+          <w:noProof/>
+        </w:rPr>
+        <w:drawing>
+          <wp:inline distT="0" distB="0" distL="0" distR="0" wp14:anchorId="13402C8D" wp14:editId="0A28BB84">
+            <wp:extent cx="4400550" cy="4005159"/>
+            <wp:effectExtent l="0" t="0" r="0" b="0"/>
+            <wp:docPr id="7" name="Picture 7"/>
+            <wp:cNvGraphicFramePr>
+              <a:graphicFrameLocks xmlns:a="http://schemas.openxmlformats.org/drawingml/2006/main" noChangeAspect="1"/>
+            </wp:cNvGraphicFramePr>
+            <a:graphic xmlns:a="http://schemas.openxmlformats.org/drawingml/2006/main">
+              <a:graphicData uri="http://schemas.openxmlformats.org/drawingml/2006/picture">
+                <pic:pic xmlns:pic="http://schemas.openxmlformats.org/drawingml/2006/picture">
+                  <pic:nvPicPr>
+                    <pic:cNvPr id="0" name="Picture 2"/>
+                    <pic:cNvPicPr>
+                      <a:picLocks noChangeAspect="1" noChangeArrowheads="1"/>
+                    </pic:cNvPicPr>
+                  </pic:nvPicPr>
+                  <pic:blipFill>
+                    <a:blip r:embed="rId12">
+                      <a:extLst>
+                        <a:ext uri="{28A0092B-C50C-407E-A947-70E740481C1C}">
+                          <a14:useLocalDpi xmlns:a14="http://schemas.microsoft.com/office/drawing/2010/main" val="0"/>
+                        </a:ext>
+                      </a:extLst>
+                    </a:blip>
+                    <a:srcRect/>
+                    <a:stretch>
+                      <a:fillRect/>
+                    </a:stretch>
+                  </pic:blipFill>
+                  <pic:spPr bwMode="auto">
+                    <a:xfrm>
+                      <a:off x="0" y="0"/>
+                      <a:ext cx="4431366" cy="4033206"/>
+                    </a:xfrm>
+                    <a:prstGeom prst="rect">
+                      <a:avLst/>
+                    </a:prstGeom>
+                    <a:noFill/>
+                    <a:ln>
+                      <a:noFill/>
+                    </a:ln>
+                  </pic:spPr>
+                </pic:pic>
+              </a:graphicData>
+            </a:graphic>
+          </wp:inline>
+        </w:drawing>
+      </w:r>
     </w:p>
     <w:sectPr>
-      <w:headerReference w:type="first" r:id="rId11"/>
+      <w:headerReference w:type="first" r:id="rId13"/>
       <w:pgSz w:w="11906" w:h="16838"/>
       <w:pgMar w:top="1440" w:right="1440" w:bottom="1440" w:left="1440" w:header="708" w:footer="708" w:gutter="0"/>
       <w:cols w:space="708"/>

</xml_diff>